<commit_message>
corrigida folha de aprovacao
</commit_message>
<xml_diff>
--- a/trabalho final/Folha de aprovação.docx
+++ b/trabalho final/Folha de aprovação.docx
@@ -10,14 +10,16 @@
           <w:b/>
           <w:sz w:val="24"/>
           <w:szCs w:val="24"/>
-        </w:rPr>
-      </w:pPr>
-      <w:r>
-        <w:rPr>
-          <w:rFonts w:ascii="Arial" w:hAnsi="Arial" w:cs="Arial"/>
-          <w:b/>
-          <w:sz w:val="24"/>
-          <w:szCs w:val="24"/>
+          <w:lang w:val="pt-BR"/>
+        </w:rPr>
+      </w:pPr>
+      <w:r>
+        <w:rPr>
+          <w:rFonts w:ascii="Arial" w:hAnsi="Arial" w:cs="Arial"/>
+          <w:b/>
+          <w:sz w:val="24"/>
+          <w:szCs w:val="24"/>
+          <w:lang w:val="pt-BR"/>
         </w:rPr>
         <w:t>FOLHA DE APROVAÇÃO</w:t>
       </w:r>
@@ -349,7 +351,16 @@
           <w:szCs w:val="24"/>
           <w:lang w:val="pt-BR"/>
         </w:rPr>
-        <w:t>Helen dos Santos Freitas</w:t>
+        <w:t xml:space="preserve">Helen </w:t>
+      </w:r>
+      <w:r>
+        <w:rPr>
+          <w:rFonts w:ascii="Arial" w:hAnsi="Arial" w:cs="Arial"/>
+          <w:sz w:val="24"/>
+          <w:szCs w:val="24"/>
+          <w:lang w:val="pt-BR"/>
+        </w:rPr>
+        <w:t>de Freitas Santos</w:t>
       </w:r>
     </w:p>
     <w:p>
@@ -1014,7 +1025,7 @@
 </file>
 
 <file path=customXml/itemProps1.xml><?xml version="1.0" encoding="utf-8"?>
-<ds:datastoreItem xmlns:ds="http://schemas.openxmlformats.org/officeDocument/2006/customXml" ds:itemID="{D7E55FAC-869F-4333-B003-63155328698E}">
+<ds:datastoreItem xmlns:ds="http://schemas.openxmlformats.org/officeDocument/2006/customXml" ds:itemID="{B9A79908-384F-42B8-BF56-C4F2316B284F}">
   <ds:schemaRefs>
     <ds:schemaRef ds:uri="http://schemas.openxmlformats.org/officeDocument/2006/bibliography"/>
   </ds:schemaRefs>

</xml_diff>